<commit_message>
updated files and added readme
</commit_message>
<xml_diff>
--- a/Word_Document/ARTS-Lab_word_doc.docx
+++ b/Word_Document/ARTS-Lab_word_doc.docx
@@ -1048,24 +1048,14 @@
       <w:r>
         <w:t xml:space="preserve">Figure </w:t>
       </w:r>
-      <w:r>
-        <w:fldChar w:fldCharType="begin"/>
-      </w:r>
-      <w:r>
-        <w:instrText xml:space="preserve"> SEQ Figure \* ARABIC </w:instrText>
-      </w:r>
-      <w:r>
-        <w:fldChar w:fldCharType="separate"/>
-      </w:r>
-      <w:r>
-        <w:rPr>
-          <w:noProof/>
-        </w:rPr>
-        <w:t>1</w:t>
-      </w:r>
-      <w:r>
-        <w:fldChar w:fldCharType="end"/>
-      </w:r>
+      <w:fldSimple w:instr=" SEQ Figure \* ARABIC ">
+        <w:r>
+          <w:rPr>
+            <w:noProof/>
+          </w:rPr>
+          <w:t>1</w:t>
+        </w:r>
+      </w:fldSimple>
       <w:r>
         <w:t xml:space="preserve">: </w:t>
       </w:r>
@@ -2166,6 +2156,191 @@
 <file path=word/numbering.xml><?xml version="1.0" encoding="utf-8"?>
 <w:numbering xmlns:wpc="http://schemas.microsoft.com/office/word/2010/wordprocessingCanvas" xmlns:cx="http://schemas.microsoft.com/office/drawing/2014/chartex" xmlns:cx1="http://schemas.microsoft.com/office/drawing/2015/9/8/chartex" xmlns:cx2="http://schemas.microsoft.com/office/drawing/2015/10/21/chartex" xmlns:cx3="http://schemas.microsoft.com/office/drawing/2016/5/9/chartex" xmlns:cx4="http://schemas.microsoft.com/office/drawing/2016/5/10/chartex" xmlns:cx5="http://schemas.microsoft.com/office/drawing/2016/5/11/chartex" xmlns:cx6="http://schemas.microsoft.com/office/drawing/2016/5/12/chartex" xmlns:cx7="http://schemas.microsoft.com/office/drawing/2016/5/13/chartex" xmlns:cx8="http://schemas.microsoft.com/office/drawing/2016/5/14/chartex" xmlns:mc="http://schemas.openxmlformats.org/markup-compatibility/2006" xmlns:aink="http://schemas.microsoft.com/office/drawing/2016/ink" xmlns:am3d="http://schemas.microsoft.com/office/drawing/2017/model3d" xmlns:o="urn:schemas-microsoft-com:office:office" xmlns:oel="http://schemas.microsoft.com/office/2019/extlst" xmlns:r="http://schemas.openxmlformats.org/officeDocument/2006/relationships" xmlns:m="http://schemas.openxmlformats.org/officeDocument/2006/math" xmlns:v="urn:schemas-microsoft-com:vml" xmlns:wp14="http://schemas.microsoft.com/office/word/2010/wordprocessingDrawing" xmlns:wp="http://schemas.openxmlformats.org/drawingml/2006/wordprocessingDrawing" xmlns:w10="urn:schemas-microsoft-com:office:word" xmlns:w="http://schemas.openxmlformats.org/wordprocessingml/2006/main" xmlns:w14="http://schemas.microsoft.com/office/word/2010/wordml" xmlns:w15="http://schemas.microsoft.com/office/word/2012/wordml" xmlns:w16cex="http://schemas.microsoft.com/office/word/2018/wordml/cex" xmlns:w16cid="http://schemas.microsoft.com/office/word/2016/wordml/cid" xmlns:w16="http://schemas.microsoft.com/office/word/2018/wordml" xmlns:w16sdtdh="http://schemas.microsoft.com/office/word/2020/wordml/sdtdatahash" xmlns:w16se="http://schemas.microsoft.com/office/word/2015/wordml/symex" xmlns:wpg="http://schemas.microsoft.com/office/word/2010/wordprocessingGroup" xmlns:wpi="http://schemas.microsoft.com/office/word/2010/wordprocessingInk" xmlns:wne="http://schemas.microsoft.com/office/word/2006/wordml" xmlns:wps="http://schemas.microsoft.com/office/word/2010/wordprocessingShape" mc:Ignorable="w14 w15 w16se w16cid w16 w16cex w16sdtdh wp14">
   <w:abstractNum w:abstractNumId="0" w15:restartNumberingAfterBreak="0">
+    <w:nsid w:val="FFFFFF7C"/>
+    <w:multiLevelType w:val="singleLevel"/>
+    <w:tmpl w:val="452070F8"/>
+    <w:lvl w:ilvl="0">
+      <w:start w:val="1"/>
+      <w:numFmt w:val="decimal"/>
+      <w:lvlText w:val="%1."/>
+      <w:lvlJc w:val="left"/>
+      <w:pPr>
+        <w:tabs>
+          <w:tab w:val="num" w:pos="1800"/>
+        </w:tabs>
+        <w:ind w:left="1800" w:hanging="360"/>
+      </w:pPr>
+    </w:lvl>
+  </w:abstractNum>
+  <w:abstractNum w:abstractNumId="1" w15:restartNumberingAfterBreak="0">
+    <w:nsid w:val="FFFFFF7D"/>
+    <w:multiLevelType w:val="singleLevel"/>
+    <w:tmpl w:val="175099EA"/>
+    <w:lvl w:ilvl="0">
+      <w:start w:val="1"/>
+      <w:numFmt w:val="decimal"/>
+      <w:lvlText w:val="%1."/>
+      <w:lvlJc w:val="left"/>
+      <w:pPr>
+        <w:tabs>
+          <w:tab w:val="num" w:pos="1440"/>
+        </w:tabs>
+        <w:ind w:left="1440" w:hanging="360"/>
+      </w:pPr>
+    </w:lvl>
+  </w:abstractNum>
+  <w:abstractNum w:abstractNumId="2" w15:restartNumberingAfterBreak="0">
+    <w:nsid w:val="FFFFFF7E"/>
+    <w:multiLevelType w:val="singleLevel"/>
+    <w:tmpl w:val="5A9CAF86"/>
+    <w:lvl w:ilvl="0">
+      <w:start w:val="1"/>
+      <w:numFmt w:val="decimal"/>
+      <w:lvlText w:val="%1."/>
+      <w:lvlJc w:val="left"/>
+      <w:pPr>
+        <w:tabs>
+          <w:tab w:val="num" w:pos="1080"/>
+        </w:tabs>
+        <w:ind w:left="1080" w:hanging="360"/>
+      </w:pPr>
+    </w:lvl>
+  </w:abstractNum>
+  <w:abstractNum w:abstractNumId="3" w15:restartNumberingAfterBreak="0">
+    <w:nsid w:val="FFFFFF7F"/>
+    <w:multiLevelType w:val="singleLevel"/>
+    <w:tmpl w:val="81E81EA8"/>
+    <w:lvl w:ilvl="0">
+      <w:start w:val="1"/>
+      <w:numFmt w:val="decimal"/>
+      <w:lvlText w:val="%1."/>
+      <w:lvlJc w:val="left"/>
+      <w:pPr>
+        <w:tabs>
+          <w:tab w:val="num" w:pos="720"/>
+        </w:tabs>
+        <w:ind w:left="720" w:hanging="360"/>
+      </w:pPr>
+    </w:lvl>
+  </w:abstractNum>
+  <w:abstractNum w:abstractNumId="4" w15:restartNumberingAfterBreak="0">
+    <w:nsid w:val="FFFFFF80"/>
+    <w:multiLevelType w:val="singleLevel"/>
+    <w:tmpl w:val="171009CE"/>
+    <w:lvl w:ilvl="0">
+      <w:start w:val="1"/>
+      <w:numFmt w:val="bullet"/>
+      <w:lvlText w:val=""/>
+      <w:lvlJc w:val="left"/>
+      <w:pPr>
+        <w:tabs>
+          <w:tab w:val="num" w:pos="1800"/>
+        </w:tabs>
+        <w:ind w:left="1800" w:hanging="360"/>
+      </w:pPr>
+      <w:rPr>
+        <w:rFonts w:ascii="Symbol" w:hAnsi="Symbol" w:hint="default"/>
+      </w:rPr>
+    </w:lvl>
+  </w:abstractNum>
+  <w:abstractNum w:abstractNumId="5" w15:restartNumberingAfterBreak="0">
+    <w:nsid w:val="FFFFFF81"/>
+    <w:multiLevelType w:val="singleLevel"/>
+    <w:tmpl w:val="06AC3E4A"/>
+    <w:lvl w:ilvl="0">
+      <w:start w:val="1"/>
+      <w:numFmt w:val="bullet"/>
+      <w:lvlText w:val=""/>
+      <w:lvlJc w:val="left"/>
+      <w:pPr>
+        <w:tabs>
+          <w:tab w:val="num" w:pos="1440"/>
+        </w:tabs>
+        <w:ind w:left="1440" w:hanging="360"/>
+      </w:pPr>
+      <w:rPr>
+        <w:rFonts w:ascii="Symbol" w:hAnsi="Symbol" w:hint="default"/>
+      </w:rPr>
+    </w:lvl>
+  </w:abstractNum>
+  <w:abstractNum w:abstractNumId="6" w15:restartNumberingAfterBreak="0">
+    <w:nsid w:val="FFFFFF82"/>
+    <w:multiLevelType w:val="singleLevel"/>
+    <w:tmpl w:val="4118BB96"/>
+    <w:lvl w:ilvl="0">
+      <w:start w:val="1"/>
+      <w:numFmt w:val="bullet"/>
+      <w:lvlText w:val=""/>
+      <w:lvlJc w:val="left"/>
+      <w:pPr>
+        <w:tabs>
+          <w:tab w:val="num" w:pos="1080"/>
+        </w:tabs>
+        <w:ind w:left="1080" w:hanging="360"/>
+      </w:pPr>
+      <w:rPr>
+        <w:rFonts w:ascii="Symbol" w:hAnsi="Symbol" w:hint="default"/>
+      </w:rPr>
+    </w:lvl>
+  </w:abstractNum>
+  <w:abstractNum w:abstractNumId="7" w15:restartNumberingAfterBreak="0">
+    <w:nsid w:val="FFFFFF83"/>
+    <w:multiLevelType w:val="singleLevel"/>
+    <w:tmpl w:val="DA0C97C8"/>
+    <w:lvl w:ilvl="0">
+      <w:start w:val="1"/>
+      <w:numFmt w:val="bullet"/>
+      <w:lvlText w:val=""/>
+      <w:lvlJc w:val="left"/>
+      <w:pPr>
+        <w:tabs>
+          <w:tab w:val="num" w:pos="720"/>
+        </w:tabs>
+        <w:ind w:left="720" w:hanging="360"/>
+      </w:pPr>
+      <w:rPr>
+        <w:rFonts w:ascii="Symbol" w:hAnsi="Symbol" w:hint="default"/>
+      </w:rPr>
+    </w:lvl>
+  </w:abstractNum>
+  <w:abstractNum w:abstractNumId="8" w15:restartNumberingAfterBreak="0">
+    <w:nsid w:val="FFFFFF88"/>
+    <w:multiLevelType w:val="singleLevel"/>
+    <w:tmpl w:val="62BC3C52"/>
+    <w:lvl w:ilvl="0">
+      <w:start w:val="1"/>
+      <w:numFmt w:val="decimal"/>
+      <w:lvlText w:val="%1."/>
+      <w:lvlJc w:val="left"/>
+      <w:pPr>
+        <w:tabs>
+          <w:tab w:val="num" w:pos="360"/>
+        </w:tabs>
+        <w:ind w:left="360" w:hanging="360"/>
+      </w:pPr>
+    </w:lvl>
+  </w:abstractNum>
+  <w:abstractNum w:abstractNumId="9" w15:restartNumberingAfterBreak="0">
+    <w:nsid w:val="FFFFFF89"/>
+    <w:multiLevelType w:val="singleLevel"/>
+    <w:tmpl w:val="B1A6B9F0"/>
+    <w:lvl w:ilvl="0">
+      <w:start w:val="1"/>
+      <w:numFmt w:val="bullet"/>
+      <w:lvlText w:val=""/>
+      <w:lvlJc w:val="left"/>
+      <w:pPr>
+        <w:tabs>
+          <w:tab w:val="num" w:pos="360"/>
+        </w:tabs>
+        <w:ind w:left="360" w:hanging="360"/>
+      </w:pPr>
+      <w:rPr>
+        <w:rFonts w:ascii="Symbol" w:hAnsi="Symbol" w:hint="default"/>
+      </w:rPr>
+    </w:lvl>
+  </w:abstractNum>
+  <w:abstractNum w:abstractNumId="10" w15:restartNumberingAfterBreak="0">
     <w:nsid w:val="40A53CE0"/>
     <w:multiLevelType w:val="hybridMultilevel"/>
     <w:tmpl w:val="53D6C324"/>
@@ -2280,6 +2455,36 @@
     </w:lvl>
   </w:abstractNum>
   <w:num w:numId="1" w16cid:durableId="1899632896">
+    <w:abstractNumId w:val="10"/>
+  </w:num>
+  <w:num w:numId="2" w16cid:durableId="302540846">
+    <w:abstractNumId w:val="9"/>
+  </w:num>
+  <w:num w:numId="3" w16cid:durableId="612136260">
+    <w:abstractNumId w:val="7"/>
+  </w:num>
+  <w:num w:numId="4" w16cid:durableId="1967270234">
+    <w:abstractNumId w:val="6"/>
+  </w:num>
+  <w:num w:numId="5" w16cid:durableId="352849638">
+    <w:abstractNumId w:val="5"/>
+  </w:num>
+  <w:num w:numId="6" w16cid:durableId="1102460451">
+    <w:abstractNumId w:val="4"/>
+  </w:num>
+  <w:num w:numId="7" w16cid:durableId="75782960">
+    <w:abstractNumId w:val="8"/>
+  </w:num>
+  <w:num w:numId="8" w16cid:durableId="606079908">
+    <w:abstractNumId w:val="3"/>
+  </w:num>
+  <w:num w:numId="9" w16cid:durableId="1165315852">
+    <w:abstractNumId w:val="2"/>
+  </w:num>
+  <w:num w:numId="10" w16cid:durableId="1346784653">
+    <w:abstractNumId w:val="1"/>
+  </w:num>
+  <w:num w:numId="11" w16cid:durableId="1694768798">
     <w:abstractNumId w:val="0"/>
   </w:num>
 </w:numbering>
@@ -2683,7 +2888,7 @@
   <w:style w:type="paragraph" w:default="1" w:styleId="Normal">
     <w:name w:val="Normal"/>
     <w:qFormat/>
-    <w:rsid w:val="00DE0FF1"/>
+    <w:rsid w:val="00FC5CE6"/>
     <w:rPr>
       <w:rFonts w:ascii="Times New Roman" w:hAnsi="Times New Roman"/>
     </w:rPr>

</xml_diff>

<commit_message>
updated captions in word template
</commit_message>
<xml_diff>
--- a/Word_Document/ARTS-Lab_word_doc.docx
+++ b/Word_Document/ARTS-Lab_word_doc.docx
@@ -1048,14 +1048,27 @@
       <w:r>
         <w:t xml:space="preserve">Figure </w:t>
       </w:r>
-      <w:fldSimple w:instr=" SEQ Figure \* ARABIC ">
-        <w:r>
-          <w:rPr>
-            <w:noProof/>
-          </w:rPr>
-          <w:t>1</w:t>
-        </w:r>
-      </w:fldSimple>
+      <w:r>
+        <w:fldChar w:fldCharType="begin"/>
+      </w:r>
+      <w:r>
+        <w:instrText xml:space="preserve"> SEQ Figure \* ARABIC </w:instrText>
+      </w:r>
+      <w:r>
+        <w:fldChar w:fldCharType="separate"/>
+      </w:r>
+      <w:r>
+        <w:rPr>
+          <w:noProof/>
+        </w:rPr>
+        <w:t>1</w:t>
+      </w:r>
+      <w:r>
+        <w:rPr>
+          <w:noProof/>
+        </w:rPr>
+        <w:fldChar w:fldCharType="end"/>
+      </w:r>
       <w:r>
         <w:t xml:space="preserve">: </w:t>
       </w:r>
@@ -2347,7 +2360,6 @@
     <w:lvl w:ilvl="0" w:tplc="03983594">
       <w:start w:val="1"/>
       <w:numFmt w:val="bullet"/>
-      <w:pStyle w:val="Caption"/>
       <w:lvlText w:val=""/>
       <w:lvlJc w:val="left"/>
       <w:pPr>
@@ -2900,7 +2912,7 @@
     <w:link w:val="Heading1Char"/>
     <w:uiPriority w:val="9"/>
     <w:qFormat/>
-    <w:rsid w:val="00DE0FF1"/>
+    <w:rsid w:val="005F2C29"/>
     <w:pPr>
       <w:keepNext/>
       <w:keepLines/>
@@ -2911,7 +2923,7 @@
       <w:rFonts w:eastAsiaTheme="majorEastAsia" w:cstheme="majorBidi"/>
       <w:b/>
       <w:color w:val="73000A"/>
-      <w:sz w:val="40"/>
+      <w:sz w:val="36"/>
       <w:szCs w:val="32"/>
     </w:rPr>
   </w:style>
@@ -3014,12 +3026,12 @@
     <w:basedOn w:val="DefaultParagraphFont"/>
     <w:link w:val="Heading1"/>
     <w:uiPriority w:val="9"/>
-    <w:rsid w:val="00DE0FF1"/>
+    <w:rsid w:val="005F2C29"/>
     <w:rPr>
       <w:rFonts w:ascii="Times New Roman" w:eastAsiaTheme="majorEastAsia" w:hAnsi="Times New Roman" w:cstheme="majorBidi"/>
       <w:b/>
       <w:color w:val="73000A"/>
-      <w:sz w:val="40"/>
+      <w:sz w:val="36"/>
       <w:szCs w:val="32"/>
     </w:rPr>
   </w:style>
@@ -3223,11 +3235,8 @@
     <w:uiPriority w:val="35"/>
     <w:unhideWhenUsed/>
     <w:qFormat/>
-    <w:rsid w:val="00E823E7"/>
+    <w:rsid w:val="001C22C7"/>
     <w:pPr>
-      <w:numPr>
-        <w:numId w:val="1"/>
-      </w:numPr>
       <w:spacing w:after="200" w:line="240" w:lineRule="auto"/>
     </w:pPr>
     <w:rPr>

</xml_diff>

<commit_message>
made section headers smaller.
</commit_message>
<xml_diff>
--- a/Word_Document/ARTS-Lab_word_doc.docx
+++ b/Word_Document/ARTS-Lab_word_doc.docx
@@ -5,8 +5,16 @@
     <w:p>
       <w:pPr>
         <w:pStyle w:val="Title"/>
+        <w:rPr>
+          <w:sz w:val="40"/>
+          <w:szCs w:val="48"/>
+        </w:rPr>
       </w:pPr>
       <w:r>
+        <w:rPr>
+          <w:sz w:val="40"/>
+          <w:szCs w:val="48"/>
+        </w:rPr>
         <w:t>A Novel Title</w:t>
       </w:r>
     </w:p>
@@ -271,21 +279,45 @@
     <w:p>
       <w:pPr>
         <w:pStyle w:val="Heading1"/>
+        <w:rPr>
+          <w:sz w:val="28"/>
+          <w:szCs w:val="24"/>
+        </w:rPr>
       </w:pPr>
       <w:bookmarkStart w:id="0" w:name="_Toc101119323"/>
       <w:r>
+        <w:rPr>
+          <w:sz w:val="28"/>
+          <w:szCs w:val="24"/>
+        </w:rPr>
         <w:t xml:space="preserve">A </w:t>
       </w:r>
       <w:r>
+        <w:rPr>
+          <w:sz w:val="28"/>
+          <w:szCs w:val="24"/>
+        </w:rPr>
         <w:t>S</w:t>
       </w:r>
       <w:r>
+        <w:rPr>
+          <w:sz w:val="28"/>
+          <w:szCs w:val="24"/>
+        </w:rPr>
         <w:t xml:space="preserve">ection </w:t>
       </w:r>
       <w:r>
+        <w:rPr>
+          <w:sz w:val="28"/>
+          <w:szCs w:val="24"/>
+        </w:rPr>
         <w:t>H</w:t>
       </w:r>
       <w:r>
+        <w:rPr>
+          <w:sz w:val="28"/>
+          <w:szCs w:val="24"/>
+        </w:rPr>
         <w:t>eading</w:t>
       </w:r>
       <w:bookmarkEnd w:id="0"/>
@@ -634,21 +666,45 @@
     <w:p>
       <w:pPr>
         <w:pStyle w:val="Heading2"/>
+        <w:rPr>
+          <w:sz w:val="22"/>
+          <w:szCs w:val="22"/>
+        </w:rPr>
       </w:pPr>
       <w:bookmarkStart w:id="1" w:name="_Toc101119324"/>
       <w:r>
+        <w:rPr>
+          <w:sz w:val="22"/>
+          <w:szCs w:val="22"/>
+        </w:rPr>
         <w:t xml:space="preserve">A </w:t>
       </w:r>
       <w:r>
+        <w:rPr>
+          <w:sz w:val="22"/>
+          <w:szCs w:val="22"/>
+        </w:rPr>
         <w:t>S</w:t>
       </w:r>
       <w:r>
+        <w:rPr>
+          <w:sz w:val="22"/>
+          <w:szCs w:val="22"/>
+        </w:rPr>
         <w:t xml:space="preserve">ubsection </w:t>
       </w:r>
       <w:r>
+        <w:rPr>
+          <w:sz w:val="22"/>
+          <w:szCs w:val="22"/>
+        </w:rPr>
         <w:t>H</w:t>
       </w:r>
       <w:r>
+        <w:rPr>
+          <w:sz w:val="22"/>
+          <w:szCs w:val="22"/>
+        </w:rPr>
         <w:t>eading</w:t>
       </w:r>
       <w:bookmarkEnd w:id="1"/>
@@ -1048,27 +1104,14 @@
       <w:r>
         <w:t xml:space="preserve">Figure </w:t>
       </w:r>
-      <w:r>
-        <w:fldChar w:fldCharType="begin"/>
-      </w:r>
-      <w:r>
-        <w:instrText xml:space="preserve"> SEQ Figure \* ARABIC </w:instrText>
-      </w:r>
-      <w:r>
-        <w:fldChar w:fldCharType="separate"/>
-      </w:r>
-      <w:r>
-        <w:rPr>
-          <w:noProof/>
-        </w:rPr>
-        <w:t>1</w:t>
-      </w:r>
-      <w:r>
-        <w:rPr>
-          <w:noProof/>
-        </w:rPr>
-        <w:fldChar w:fldCharType="end"/>
-      </w:r>
+      <w:fldSimple w:instr=" SEQ Figure \* ARABIC ">
+        <w:r>
+          <w:rPr>
+            <w:noProof/>
+          </w:rPr>
+          <w:t>1</w:t>
+        </w:r>
+      </w:fldSimple>
       <w:r>
         <w:t xml:space="preserve">: </w:t>
       </w:r>
@@ -1084,18 +1127,48 @@
     <w:p>
       <w:pPr>
         <w:pStyle w:val="Heading3"/>
+        <w:rPr>
+          <w:b w:val="0"/>
+          <w:bCs/>
+          <w:sz w:val="22"/>
+          <w:szCs w:val="22"/>
+        </w:rPr>
       </w:pPr>
       <w:bookmarkStart w:id="2" w:name="_Toc101119325"/>
       <w:r>
+        <w:rPr>
+          <w:b w:val="0"/>
+          <w:bCs/>
+          <w:sz w:val="22"/>
+          <w:szCs w:val="22"/>
+        </w:rPr>
         <w:t xml:space="preserve">A </w:t>
       </w:r>
       <w:r>
+        <w:rPr>
+          <w:b w:val="0"/>
+          <w:bCs/>
+          <w:sz w:val="22"/>
+          <w:szCs w:val="22"/>
+        </w:rPr>
         <w:t>S</w:t>
       </w:r>
       <w:r>
+        <w:rPr>
+          <w:b w:val="0"/>
+          <w:bCs/>
+          <w:sz w:val="22"/>
+          <w:szCs w:val="22"/>
+        </w:rPr>
         <w:t xml:space="preserve">ubsubsection </w:t>
       </w:r>
       <w:r>
+        <w:rPr>
+          <w:b w:val="0"/>
+          <w:bCs/>
+          <w:sz w:val="22"/>
+          <w:szCs w:val="22"/>
+        </w:rPr>
         <w:t>Heading</w:t>
       </w:r>
       <w:bookmarkEnd w:id="2"/>

</xml_diff>

<commit_message>
updated fonts on word doc
</commit_message>
<xml_diff>
--- a/Word_Document/ARTS-Lab_word_doc.docx
+++ b/Word_Document/ARTS-Lab_word_doc.docx
@@ -22,7 +22,7 @@
     <w:sdt>
       <w:sdtPr>
         <w:rPr>
-          <w:rFonts w:ascii="Times New Roman" w:eastAsiaTheme="minorHAnsi" w:hAnsi="Times New Roman" w:cstheme="minorBidi"/>
+          <w:rFonts w:eastAsiaTheme="minorHAnsi" w:cstheme="minorBidi"/>
           <w:color w:val="auto"/>
           <w:sz w:val="22"/>
           <w:szCs w:val="22"/>
@@ -500,7 +500,16 @@
       </w:r>
       <w:proofErr w:type="spellEnd"/>
       <w:r>
-        <w:t xml:space="preserve"> dolor in </w:t>
+        <w:t xml:space="preserve"> dolor </w:t>
+      </w:r>
+      <w:r>
+        <w:rPr>
+          <w:rStyle w:val="Emphasis"/>
+        </w:rPr>
+        <w:t>in</w:t>
+      </w:r>
+      <w:r>
+        <w:t xml:space="preserve"> </w:t>
       </w:r>
       <w:proofErr w:type="spellStart"/>
       <w:r>
@@ -1060,9 +1069,9 @@
           <w:noProof/>
         </w:rPr>
         <w:drawing>
-          <wp:inline distT="0" distB="0" distL="0" distR="0" wp14:anchorId="1D58E55B" wp14:editId="597D86C5">
-            <wp:extent cx="2375757" cy="1419616"/>
-            <wp:effectExtent l="0" t="0" r="5715" b="9525"/>
+          <wp:inline distT="0" distB="0" distL="0" distR="0" wp14:anchorId="1D58E55B" wp14:editId="6C91C5FC">
+            <wp:extent cx="2799556" cy="2239645"/>
+            <wp:effectExtent l="0" t="0" r="1270" b="8255"/>
             <wp:docPr id="1" name="Picture 1"/>
             <wp:cNvGraphicFramePr>
               <a:graphicFrameLocks xmlns:a="http://schemas.openxmlformats.org/drawingml/2006/main" noChangeAspect="1"/>
@@ -1071,11 +1080,17 @@
               <a:graphicData uri="http://schemas.openxmlformats.org/drawingml/2006/picture">
                 <pic:pic xmlns:pic="http://schemas.openxmlformats.org/drawingml/2006/picture">
                   <pic:nvPicPr>
-                    <pic:cNvPr id="1" name=""/>
+                    <pic:cNvPr id="1" name="Picture 1"/>
                     <pic:cNvPicPr/>
                   </pic:nvPicPr>
                   <pic:blipFill>
-                    <a:blip r:embed="rId6"/>
+                    <a:blip r:embed="rId6" cstate="print">
+                      <a:extLst>
+                        <a:ext uri="{28A0092B-C50C-407E-A947-70E740481C1C}">
+                          <a14:useLocalDpi xmlns:a14="http://schemas.microsoft.com/office/drawing/2010/main" val="0"/>
+                        </a:ext>
+                      </a:extLst>
+                    </a:blip>
                     <a:stretch>
                       <a:fillRect/>
                     </a:stretch>
@@ -1083,7 +1098,7 @@
                   <pic:spPr>
                     <a:xfrm>
                       <a:off x="0" y="0"/>
-                      <a:ext cx="2384579" cy="1424887"/>
+                      <a:ext cx="2811259" cy="2249007"/>
                     </a:xfrm>
                     <a:prstGeom prst="rect">
                       <a:avLst/>
@@ -1104,14 +1119,27 @@
       <w:r>
         <w:t xml:space="preserve">Figure </w:t>
       </w:r>
-      <w:fldSimple w:instr=" SEQ Figure \* ARABIC ">
-        <w:r>
-          <w:rPr>
-            <w:noProof/>
-          </w:rPr>
-          <w:t>1</w:t>
-        </w:r>
-      </w:fldSimple>
+      <w:r>
+        <w:fldChar w:fldCharType="begin"/>
+      </w:r>
+      <w:r>
+        <w:instrText xml:space="preserve"> SEQ Figure \* ARABIC </w:instrText>
+      </w:r>
+      <w:r>
+        <w:fldChar w:fldCharType="separate"/>
+      </w:r>
+      <w:r>
+        <w:rPr>
+          <w:noProof/>
+        </w:rPr>
+        <w:t>1</w:t>
+      </w:r>
+      <w:r>
+        <w:rPr>
+          <w:noProof/>
+        </w:rPr>
+        <w:fldChar w:fldCharType="end"/>
+      </w:r>
       <w:r>
         <w:t xml:space="preserve">: </w:t>
       </w:r>
@@ -1142,6 +1170,7 @@
           <w:sz w:val="22"/>
           <w:szCs w:val="22"/>
         </w:rPr>
+        <w:lastRenderedPageBreak/>
         <w:t xml:space="preserve">A </w:t>
       </w:r>
       <w:r>
@@ -1403,7 +1432,6 @@
       </w:r>
       <w:proofErr w:type="spellStart"/>
       <w:r>
-        <w:lastRenderedPageBreak/>
         <w:t>fugiat</w:t>
       </w:r>
       <w:proofErr w:type="spellEnd"/>
@@ -3373,11 +3401,13 @@
     <w:basedOn w:val="DefaultParagraphFont"/>
     <w:uiPriority w:val="21"/>
     <w:qFormat/>
-    <w:rsid w:val="00886076"/>
+    <w:rsid w:val="00AC0277"/>
     <w:rPr>
+      <w:rFonts w:ascii="Times New Roman" w:hAnsi="Times New Roman"/>
       <w:i/>
       <w:iCs/>
       <w:color w:val="73000A"/>
+      <w:sz w:val="22"/>
     </w:rPr>
   </w:style>
   <w:style w:type="paragraph" w:styleId="TOCHeading">
@@ -3387,13 +3417,12 @@
     <w:uiPriority w:val="39"/>
     <w:unhideWhenUsed/>
     <w:qFormat/>
-    <w:rsid w:val="00886076"/>
+    <w:rsid w:val="00AC0277"/>
     <w:pPr>
       <w:spacing w:before="240" w:after="0" w:line="259" w:lineRule="auto"/>
       <w:outlineLvl w:val="9"/>
     </w:pPr>
     <w:rPr>
-      <w:rFonts w:asciiTheme="majorHAnsi" w:hAnsiTheme="majorHAnsi"/>
       <w:b w:val="0"/>
       <w:sz w:val="32"/>
     </w:rPr>
@@ -3466,6 +3495,101 @@
       <w:i/>
       <w:iCs/>
       <w:color w:val="404040" w:themeColor="text1" w:themeTint="BF"/>
+    </w:rPr>
+  </w:style>
+  <w:style w:type="character" w:styleId="SubtleReference">
+    <w:name w:val="Subtle Reference"/>
+    <w:basedOn w:val="DefaultParagraphFont"/>
+    <w:uiPriority w:val="31"/>
+    <w:qFormat/>
+    <w:rsid w:val="00AC0277"/>
+    <w:rPr>
+      <w:rFonts w:ascii="Times New Roman" w:hAnsi="Times New Roman"/>
+      <w:smallCaps/>
+      <w:color w:val="5A5A5A" w:themeColor="text1" w:themeTint="A5"/>
+    </w:rPr>
+  </w:style>
+  <w:style w:type="character" w:styleId="BookTitle">
+    <w:name w:val="Book Title"/>
+    <w:basedOn w:val="DefaultParagraphFont"/>
+    <w:uiPriority w:val="33"/>
+    <w:qFormat/>
+    <w:rsid w:val="00AC0277"/>
+    <w:rPr>
+      <w:rFonts w:ascii="Times New Roman" w:hAnsi="Times New Roman"/>
+      <w:b/>
+      <w:bCs/>
+      <w:i/>
+      <w:iCs/>
+      <w:spacing w:val="5"/>
+    </w:rPr>
+  </w:style>
+  <w:style w:type="character" w:styleId="Strong">
+    <w:name w:val="Strong"/>
+    <w:basedOn w:val="DefaultParagraphFont"/>
+    <w:uiPriority w:val="22"/>
+    <w:qFormat/>
+    <w:rsid w:val="00AC0277"/>
+    <w:rPr>
+      <w:rFonts w:ascii="Times New Roman" w:hAnsi="Times New Roman"/>
+      <w:b/>
+      <w:bCs/>
+    </w:rPr>
+  </w:style>
+  <w:style w:type="paragraph" w:styleId="Subtitle">
+    <w:name w:val="Subtitle"/>
+    <w:basedOn w:val="Normal"/>
+    <w:next w:val="Normal"/>
+    <w:link w:val="SubtitleChar"/>
+    <w:uiPriority w:val="11"/>
+    <w:qFormat/>
+    <w:rsid w:val="00AC0277"/>
+    <w:pPr>
+      <w:numPr>
+        <w:ilvl w:val="1"/>
+      </w:numPr>
+    </w:pPr>
+    <w:rPr>
+      <w:rFonts w:eastAsiaTheme="minorEastAsia"/>
+      <w:color w:val="5A5A5A" w:themeColor="text1" w:themeTint="A5"/>
+      <w:spacing w:val="15"/>
+    </w:rPr>
+  </w:style>
+  <w:style w:type="character" w:customStyle="1" w:styleId="SubtitleChar">
+    <w:name w:val="Subtitle Char"/>
+    <w:basedOn w:val="DefaultParagraphFont"/>
+    <w:link w:val="Subtitle"/>
+    <w:uiPriority w:val="11"/>
+    <w:rsid w:val="00AC0277"/>
+    <w:rPr>
+      <w:rFonts w:ascii="Times New Roman" w:eastAsiaTheme="minorEastAsia" w:hAnsi="Times New Roman"/>
+      <w:color w:val="5A5A5A" w:themeColor="text1" w:themeTint="A5"/>
+      <w:spacing w:val="15"/>
+    </w:rPr>
+  </w:style>
+  <w:style w:type="character" w:styleId="SubtleEmphasis">
+    <w:name w:val="Subtle Emphasis"/>
+    <w:basedOn w:val="DefaultParagraphFont"/>
+    <w:uiPriority w:val="19"/>
+    <w:qFormat/>
+    <w:rsid w:val="00AC0277"/>
+    <w:rPr>
+      <w:rFonts w:ascii="Times New Roman" w:hAnsi="Times New Roman"/>
+      <w:i/>
+      <w:iCs/>
+      <w:color w:val="404040" w:themeColor="text1" w:themeTint="BF"/>
+    </w:rPr>
+  </w:style>
+  <w:style w:type="character" w:styleId="Emphasis">
+    <w:name w:val="Emphasis"/>
+    <w:basedOn w:val="DefaultParagraphFont"/>
+    <w:uiPriority w:val="20"/>
+    <w:qFormat/>
+    <w:rsid w:val="00AC0277"/>
+    <w:rPr>
+      <w:rFonts w:ascii="Times New Roman" w:hAnsi="Times New Roman"/>
+      <w:i/>
+      <w:iCs/>
     </w:rPr>
   </w:style>
 </w:styles>

</xml_diff>